<commit_message>
re-estimated LOOCV based on re-estimated us-canada model and also used us only model to predict canadian wetland values (no loocv)
</commit_message>
<xml_diff>
--- a/manuscript/updated_metaregression_manuscript_11_09.docx
+++ b/manuscript/updated_metaregression_manuscript_11_09.docx
@@ -1956,13 +1956,8 @@
         <w:t xml:space="preserve">We contribute to the international meta-analysis literature by using valuation estimates from two countries. </w:t>
       </w:r>
       <w:r>
-        <w:t>Our paper supports the observation in Johnson and Thomasin (2010) that, relying only on US wetland valuation studies to infer wetland values in Canada is not a best practice. Therefore, the paper agrees with the suggestion of Johnson and Thomasin (2010) for policymakers to adjust benefit transfer values, especially from US original studies to Canadian policy contexts to reduce transfer errors. Again, our paper will improve on the application of benefit transfer of wetland values in Canada, by providing the key factors or variables practitioners could use to control for differences between policy and original study sites</w:t>
-      </w:r>
-      <w:proofErr w:type="gramStart"/>
-      <w:r>
-        <w:t xml:space="preserve">.  </w:t>
-      </w:r>
-      <w:proofErr w:type="gramEnd"/>
+        <w:t xml:space="preserve">Our paper supports the observation in Johnson and Thomasin (2010) that, relying only on US wetland valuation studies to infer wetland values in Canada is not a best practice. Therefore, the paper agrees with the suggestion of Johnson and Thomasin (2010) for policymakers to adjust benefit transfer values, especially from US original studies to Canadian policy contexts to reduce transfer errors. Again, our paper will improve on the application of benefit transfer of wetland values in Canada, by providing the key factors or variables practitioners could use to control for differences between policy and original study sites.  </w:t>
+      </w:r>
     </w:p>
     <w:p>
       <w:pPr>
@@ -2180,21 +2175,7 @@
         <w:rPr>
           <w:color w:val="0E101A"/>
         </w:rPr>
-        <w:t xml:space="preserve"> environmental </w:t>
-      </w:r>
-      <w:proofErr w:type="gramStart"/>
-      <w:r>
-        <w:rPr>
-          <w:color w:val="0E101A"/>
-        </w:rPr>
-        <w:t>goods</w:t>
-      </w:r>
-      <w:proofErr w:type="gramEnd"/>
-      <w:r>
-        <w:rPr>
-          <w:color w:val="0E101A"/>
-        </w:rPr>
-        <w:t xml:space="preserve"> and services, such as wetland ecosystem services, have non-use values that are not observed in markets</w:t>
+        <w:t xml:space="preserve"> environmental goods and services, such as wetland ecosystem services, have non-use values that are not observed in markets</w:t>
       </w:r>
       <w:r>
         <w:rPr>
@@ -2445,14 +2426,7 @@
         <w:rPr>
           <w:color w:val="0E101A"/>
         </w:rPr>
-        <w:t>, iv) as well as a recent comprehensive review of environmental valuation studies in Canada (Lloyd-Smith, 2020)</w:t>
-      </w:r>
-      <w:proofErr w:type="gramStart"/>
-      <w:r>
-        <w:rPr>
-          <w:color w:val="0E101A"/>
-        </w:rPr>
-        <w:t xml:space="preserve">. </w:t>
+        <w:t xml:space="preserve">, iv) as well as a recent comprehensive review of environmental valuation studies in Canada (Lloyd-Smith, 2020). </w:t>
       </w:r>
       <w:r>
         <w:rPr>
@@ -2460,7 +2434,6 @@
         </w:rPr>
         <w:t xml:space="preserve"> </w:t>
       </w:r>
-      <w:proofErr w:type="gramEnd"/>
     </w:p>
     <w:p>
       <w:pPr>
@@ -9329,21 +9302,12 @@
                 <w:szCs w:val="20"/>
               </w:rPr>
             </w:pPr>
-            <w:proofErr w:type="gramStart"/>
-            <w:r>
-              <w:rPr>
-                <w:sz w:val="20"/>
-                <w:szCs w:val="20"/>
-              </w:rPr>
-              <w:t>CV(</w:t>
-            </w:r>
-            <w:proofErr w:type="gramEnd"/>
-            <w:r>
-              <w:rPr>
-                <w:sz w:val="20"/>
-                <w:szCs w:val="20"/>
-              </w:rPr>
-              <w:t>One Time)</w:t>
+            <w:r>
+              <w:rPr>
+                <w:sz w:val="20"/>
+                <w:szCs w:val="20"/>
+              </w:rPr>
+              <w:t>CV(One Time)</w:t>
             </w:r>
           </w:p>
         </w:tc>
@@ -18364,21 +18328,7 @@
         <w:rPr>
           <w:color w:val="0E101A"/>
         </w:rPr>
-        <w:t>consistent to the assumptions of utility theory</w:t>
-      </w:r>
-      <w:proofErr w:type="gramStart"/>
-      <w:r>
-        <w:rPr>
-          <w:color w:val="0E101A"/>
-        </w:rPr>
-        <w:t>, in particular, diminishing</w:t>
-      </w:r>
-      <w:proofErr w:type="gramEnd"/>
-      <w:r>
-        <w:rPr>
-          <w:color w:val="0E101A"/>
-        </w:rPr>
-        <w:t xml:space="preserve"> marginal utility. </w:t>
+        <w:t xml:space="preserve">consistent to the assumptions of utility theory, in particular, diminishing marginal utility. </w:t>
       </w:r>
       <w:r>
         <w:rPr>
@@ -19536,21 +19486,7 @@
         <w:rPr>
           <w:color w:val="0E101A"/>
         </w:rPr>
-        <w:t>The transformation in the dependent variable is necessary to convert the willingness to pay values into the same units because of the differing values in the quantity acreage change (Kling and Phaneuf, 2018)</w:t>
-      </w:r>
-      <w:proofErr w:type="gramStart"/>
-      <w:r>
-        <w:rPr>
-          <w:color w:val="0E101A"/>
-        </w:rPr>
-        <w:t xml:space="preserve">.  </w:t>
-      </w:r>
-      <w:proofErr w:type="gramEnd"/>
-      <w:r>
-        <w:rPr>
-          <w:color w:val="0E101A"/>
-        </w:rPr>
-        <w:t xml:space="preserve">Moeltner et al. (2019) has estimated a meta-regression model with this function form and could not find serious violation of the adding up condition. The </w:t>
+        <w:t xml:space="preserve">The transformation in the dependent variable is necessary to convert the willingness to pay values into the same units because of the differing values in the quantity acreage change (Kling and Phaneuf, 2018).  Moeltner et al. (2019) has estimated a meta-regression model with this function form and could not find serious violation of the adding up condition. The </w:t>
       </w:r>
       <w:r>
         <w:rPr>
@@ -19757,17 +19693,9 @@
         <w:rPr>
           <w:color w:val="0E101A"/>
         </w:rPr>
-        <w:t>and valuation study was at the sub-province or state level</w:t>
-      </w:r>
-      <w:proofErr w:type="gramStart"/>
-      <w:r>
-        <w:rPr>
-          <w:color w:val="0E101A"/>
-        </w:rPr>
-        <w:t xml:space="preserve">.  </w:t>
+        <w:t xml:space="preserve">and valuation study was at the sub-province or state level.  </w:t>
       </w:r>
       <w:commentRangeStart w:id="44"/>
-      <w:proofErr w:type="gramEnd"/>
       <w:r>
         <w:rPr>
           <w:color w:val="0E101A"/>
@@ -20917,7 +20845,6 @@
                 <w:szCs w:val="20"/>
               </w:rPr>
             </w:pPr>
-            <w:proofErr w:type="gramStart"/>
             <w:r>
               <w:rPr>
                 <w:sz w:val="20"/>
@@ -20925,7 +20852,6 @@
               </w:rPr>
               <w:t>Log(</w:t>
             </w:r>
-            <w:proofErr w:type="gramEnd"/>
           </w:p>
         </w:tc>
         <w:tc>
@@ -21104,21 +21030,12 @@
                 <w:szCs w:val="20"/>
               </w:rPr>
             </w:pPr>
-            <w:proofErr w:type="gramStart"/>
-            <w:r>
-              <w:rPr>
-                <w:sz w:val="20"/>
-                <w:szCs w:val="20"/>
-              </w:rPr>
-              <w:t>Log(</w:t>
-            </w:r>
-            <w:proofErr w:type="gramEnd"/>
-            <w:r>
-              <w:rPr>
-                <w:sz w:val="20"/>
-                <w:szCs w:val="20"/>
-              </w:rPr>
-              <w:t>2017-1999+1)</w:t>
+            <w:r>
+              <w:rPr>
+                <w:sz w:val="20"/>
+                <w:szCs w:val="20"/>
+              </w:rPr>
+              <w:t>Log(2017-1999+1)</w:t>
             </w:r>
           </w:p>
         </w:tc>
@@ -21135,21 +21052,12 @@
                 <w:szCs w:val="20"/>
               </w:rPr>
             </w:pPr>
-            <w:proofErr w:type="gramStart"/>
-            <w:r>
-              <w:rPr>
-                <w:sz w:val="20"/>
-                <w:szCs w:val="20"/>
-              </w:rPr>
-              <w:t>Log(</w:t>
-            </w:r>
-            <w:proofErr w:type="gramEnd"/>
-            <w:r>
-              <w:rPr>
-                <w:sz w:val="20"/>
-                <w:szCs w:val="20"/>
-              </w:rPr>
-              <w:t>2017-1999+1)</w:t>
+            <w:r>
+              <w:rPr>
+                <w:sz w:val="20"/>
+                <w:szCs w:val="20"/>
+              </w:rPr>
+              <w:t>Log(2017-1999+1)</w:t>
             </w:r>
           </w:p>
         </w:tc>
@@ -21165,21 +21073,12 @@
                 <w:szCs w:val="20"/>
               </w:rPr>
             </w:pPr>
-            <w:proofErr w:type="gramStart"/>
-            <w:r>
-              <w:rPr>
-                <w:sz w:val="20"/>
-                <w:szCs w:val="20"/>
-              </w:rPr>
-              <w:t>Log(</w:t>
-            </w:r>
-            <w:proofErr w:type="gramEnd"/>
-            <w:r>
-              <w:rPr>
-                <w:sz w:val="20"/>
-                <w:szCs w:val="20"/>
-              </w:rPr>
-              <w:t>2017-1999+1)</w:t>
+            <w:r>
+              <w:rPr>
+                <w:sz w:val="20"/>
+                <w:szCs w:val="20"/>
+              </w:rPr>
+              <w:t>Log(2017-1999+1)</w:t>
             </w:r>
           </w:p>
         </w:tc>
@@ -21750,21 +21649,12 @@
                 <w:szCs w:val="20"/>
               </w:rPr>
             </w:pPr>
-            <w:proofErr w:type="gramStart"/>
-            <w:r>
-              <w:rPr>
-                <w:sz w:val="20"/>
-                <w:szCs w:val="20"/>
-              </w:rPr>
-              <w:t>Log(</w:t>
-            </w:r>
-            <w:proofErr w:type="gramEnd"/>
-            <w:r>
-              <w:rPr>
-                <w:sz w:val="20"/>
-                <w:szCs w:val="20"/>
-              </w:rPr>
-              <w:t>Income)</w:t>
+            <w:r>
+              <w:rPr>
+                <w:sz w:val="20"/>
+                <w:szCs w:val="20"/>
+              </w:rPr>
+              <w:t>Log(Income)</w:t>
             </w:r>
           </w:p>
         </w:tc>
@@ -22611,18 +22501,8 @@
           <w:sz w:val="20"/>
           <w:szCs w:val="20"/>
         </w:rPr>
-        <w:t>8) The values for Voluntary, Lumpsum, Choice experiment, and Peer review are the means of the variables in the Canadian portion of the US-Canada dataset</w:t>
-      </w:r>
-      <w:proofErr w:type="gramStart"/>
-      <w:r>
-        <w:rPr>
-          <w:rFonts w:eastAsiaTheme="minorHAnsi"/>
-          <w:sz w:val="20"/>
-          <w:szCs w:val="20"/>
-        </w:rPr>
-        <w:t xml:space="preserve">.  </w:t>
-      </w:r>
-      <w:proofErr w:type="gramEnd"/>
+        <w:t xml:space="preserve">8) The values for Voluntary, Lumpsum, Choice experiment, and Peer review are the means of the variables in the Canadian portion of the US-Canada dataset.  </w:t>
+      </w:r>
     </w:p>
     <w:p>
       <w:pPr>
@@ -23253,14 +23133,12 @@
         </w:rPr>
         <w:t>not significant at the 10% level</w:t>
       </w:r>
-      <w:proofErr w:type="gramStart"/>
       <w:r>
         <w:rPr>
           <w:color w:val="0E101A"/>
         </w:rPr>
         <w:t xml:space="preserve">.  </w:t>
       </w:r>
-      <w:proofErr w:type="gramEnd"/>
       <w:r>
         <w:rPr>
           <w:color w:val="0E101A"/>
@@ -24523,21 +24401,12 @@
                 <w:szCs w:val="22"/>
               </w:rPr>
             </w:pPr>
-            <w:proofErr w:type="gramStart"/>
-            <w:r>
-              <w:rPr>
-                <w:sz w:val="22"/>
-                <w:szCs w:val="22"/>
-              </w:rPr>
-              <w:t>Log(</w:t>
-            </w:r>
-            <w:proofErr w:type="gramEnd"/>
-            <w:r>
-              <w:rPr>
-                <w:sz w:val="22"/>
-                <w:szCs w:val="22"/>
-              </w:rPr>
-              <w:t>Income)</w:t>
+            <w:r>
+              <w:rPr>
+                <w:sz w:val="22"/>
+                <w:szCs w:val="22"/>
+              </w:rPr>
+              <w:t>Log(Income)</w:t>
             </w:r>
           </w:p>
         </w:tc>
@@ -26339,7 +26208,13 @@
               <w:jc w:val="center"/>
             </w:pPr>
             <w:r>
-              <w:t xml:space="preserve">0.57 </w:t>
+              <w:t>0.</w:t>
+            </w:r>
+            <w:r>
+              <w:t>66</w:t>
+            </w:r>
+            <w:r>
+              <w:t xml:space="preserve"> </w:t>
             </w:r>
           </w:p>
         </w:tc>
@@ -26355,7 +26230,10 @@
               <w:jc w:val="center"/>
             </w:pPr>
             <w:r>
-              <w:t>1.37</w:t>
+              <w:t>1.</w:t>
+            </w:r>
+            <w:r>
+              <w:t>29</w:t>
             </w:r>
           </w:p>
         </w:tc>
@@ -26371,7 +26249,7 @@
               <w:jc w:val="center"/>
             </w:pPr>
             <w:r>
-              <w:t>3.16</w:t>
+              <w:t>2.26</w:t>
             </w:r>
           </w:p>
         </w:tc>
@@ -26387,7 +26265,7 @@
               <w:jc w:val="center"/>
             </w:pPr>
             <w:r>
-              <w:t>2.41</w:t>
+              <w:t>1.70</w:t>
             </w:r>
           </w:p>
         </w:tc>
@@ -26399,7 +26277,7 @@
           </w:tcPr>
           <w:p>
             <w:r>
-              <w:t xml:space="preserve">SD     </w:t>
+              <w:t>Median</w:t>
             </w:r>
           </w:p>
         </w:tc>
@@ -26412,7 +26290,7 @@
               <w:jc w:val="center"/>
             </w:pPr>
             <w:r>
-              <w:t>0.57</w:t>
+              <w:t>0.26</w:t>
             </w:r>
           </w:p>
         </w:tc>
@@ -26425,7 +26303,7 @@
               <w:jc w:val="center"/>
             </w:pPr>
             <w:r>
-              <w:t>0.73</w:t>
+              <w:t>1.30</w:t>
             </w:r>
           </w:p>
         </w:tc>
@@ -26438,7 +26316,7 @@
               <w:jc w:val="center"/>
             </w:pPr>
             <w:r>
-              <w:t>1.67</w:t>
+              <w:t>0.93</w:t>
             </w:r>
           </w:p>
         </w:tc>
@@ -26451,7 +26329,7 @@
               <w:jc w:val="center"/>
             </w:pPr>
             <w:r>
-              <w:t>1.22</w:t>
+              <w:t>1.07</w:t>
             </w:r>
           </w:p>
         </w:tc>
@@ -26463,7 +26341,7 @@
           </w:tcPr>
           <w:p>
             <w:r>
-              <w:t>Minimum</w:t>
+              <w:t xml:space="preserve">SD     </w:t>
             </w:r>
           </w:p>
         </w:tc>
@@ -26476,7 +26354,10 @@
               <w:jc w:val="center"/>
             </w:pPr>
             <w:r>
-              <w:t>0.04</w:t>
+              <w:t>0.</w:t>
+            </w:r>
+            <w:r>
+              <w:t>75</w:t>
             </w:r>
           </w:p>
         </w:tc>
@@ -26489,7 +26370,10 @@
               <w:jc w:val="center"/>
             </w:pPr>
             <w:r>
-              <w:t>0.30</w:t>
+              <w:t>0.</w:t>
+            </w:r>
+            <w:r>
+              <w:t>83</w:t>
             </w:r>
           </w:p>
         </w:tc>
@@ -26502,7 +26386,7 @@
               <w:jc w:val="center"/>
             </w:pPr>
             <w:r>
-              <w:t>0.22</w:t>
+              <w:t>2.28</w:t>
             </w:r>
           </w:p>
         </w:tc>
@@ -26515,7 +26399,7 @@
               <w:jc w:val="center"/>
             </w:pPr>
             <w:r>
-              <w:t>0.08</w:t>
+              <w:t>1.68</w:t>
             </w:r>
           </w:p>
         </w:tc>
@@ -26527,6 +26411,76 @@
           </w:tcPr>
           <w:p>
             <w:r>
+              <w:t>Minimum</w:t>
+            </w:r>
+          </w:p>
+        </w:tc>
+        <w:tc>
+          <w:tcPr>
+            <w:tcW w:w="2268" w:type="dxa"/>
+          </w:tcPr>
+          <w:p>
+            <w:pPr>
+              <w:jc w:val="center"/>
+            </w:pPr>
+            <w:r>
+              <w:t>0.04</w:t>
+            </w:r>
+          </w:p>
+        </w:tc>
+        <w:tc>
+          <w:tcPr>
+            <w:tcW w:w="2340" w:type="dxa"/>
+          </w:tcPr>
+          <w:p>
+            <w:pPr>
+              <w:jc w:val="center"/>
+            </w:pPr>
+            <w:r>
+              <w:t>0.</w:t>
+            </w:r>
+            <w:r>
+              <w:t>12</w:t>
+            </w:r>
+          </w:p>
+        </w:tc>
+        <w:tc>
+          <w:tcPr>
+            <w:tcW w:w="2338" w:type="dxa"/>
+          </w:tcPr>
+          <w:p>
+            <w:pPr>
+              <w:jc w:val="center"/>
+            </w:pPr>
+            <w:r>
+              <w:t>0.</w:t>
+            </w:r>
+            <w:r>
+              <w:t>34</w:t>
+            </w:r>
+          </w:p>
+        </w:tc>
+        <w:tc>
+          <w:tcPr>
+            <w:tcW w:w="1527" w:type="dxa"/>
+          </w:tcPr>
+          <w:p>
+            <w:pPr>
+              <w:jc w:val="center"/>
+            </w:pPr>
+            <w:r>
+              <w:t>0.02</w:t>
+            </w:r>
+          </w:p>
+        </w:tc>
+      </w:tr>
+      <w:tr>
+        <w:tc>
+          <w:tcPr>
+            <w:tcW w:w="1276" w:type="dxa"/>
+          </w:tcPr>
+          <w:p>
+            <w:r>
               <w:t xml:space="preserve">Maximum </w:t>
             </w:r>
           </w:p>
@@ -26540,7 +26494,10 @@
               <w:jc w:val="center"/>
             </w:pPr>
             <w:r>
-              <w:t>2.07</w:t>
+              <w:t>2.</w:t>
+            </w:r>
+            <w:r>
+              <w:t>36</w:t>
             </w:r>
           </w:p>
         </w:tc>
@@ -26553,7 +26510,10 @@
               <w:jc w:val="center"/>
             </w:pPr>
             <w:r>
-              <w:t>3.37</w:t>
+              <w:t>3.3</w:t>
+            </w:r>
+            <w:r>
+              <w:t>6</w:t>
             </w:r>
           </w:p>
         </w:tc>
@@ -26566,7 +26526,7 @@
               <w:jc w:val="center"/>
             </w:pPr>
             <w:r>
-              <w:t>5.42</w:t>
+              <w:t>6.54</w:t>
             </w:r>
           </w:p>
         </w:tc>
@@ -26579,7 +26539,10 @@
               <w:jc w:val="center"/>
             </w:pPr>
             <w:r>
-              <w:t>4.76</w:t>
+              <w:t>4.</w:t>
+            </w:r>
+            <w:r>
+              <w:t>34</w:t>
             </w:r>
           </w:p>
         </w:tc>
@@ -26699,7 +26662,13 @@
     </w:tbl>
     <w:p>
       <w:r>
-        <w:t xml:space="preserve">SD denotes standard deviation; the median meta-regression and mean value error for the US-Canada data are 0.32 and 1.27, respectively; the median meta-regression and mean value error for the US data are 3.61 and 2.38, respectively. </w:t>
+        <w:t>SD denotes standard deviation</w:t>
+      </w:r>
+      <w:r>
+        <w:t>.</w:t>
+      </w:r>
+      <w:r>
+        <w:t xml:space="preserve"> </w:t>
       </w:r>
     </w:p>
     <w:p>
@@ -26836,21 +26805,7 @@
         <w:rPr>
           <w:rFonts w:eastAsiaTheme="minorHAnsi"/>
         </w:rPr>
-        <w:t xml:space="preserve">There </w:t>
-      </w:r>
-      <w:proofErr w:type="gramStart"/>
-      <w:r>
-        <w:rPr>
-          <w:rFonts w:eastAsiaTheme="minorHAnsi"/>
-        </w:rPr>
-        <w:t>are</w:t>
-      </w:r>
-      <w:proofErr w:type="gramEnd"/>
-      <w:r>
-        <w:rPr>
-          <w:rFonts w:eastAsiaTheme="minorHAnsi"/>
-        </w:rPr>
-        <w:t xml:space="preserve"> a total of 21 Saskatchewan</w:t>
+        <w:t>There are a total of 21 Saskatchewan</w:t>
       </w:r>
       <w:r>
         <w:rPr>
@@ -27195,23 +27150,7 @@
           <w:rFonts w:eastAsiaTheme="minorHAnsi"/>
           <w:b/>
         </w:rPr>
-        <w:t>Table 7</w:t>
-      </w:r>
-      <w:proofErr w:type="gramStart"/>
-      <w:r>
-        <w:rPr>
-          <w:rFonts w:eastAsiaTheme="minorHAnsi"/>
-          <w:b/>
-        </w:rPr>
-        <w:t xml:space="preserve">.  </w:t>
-      </w:r>
-      <w:proofErr w:type="gramEnd"/>
-      <w:r>
-        <w:rPr>
-          <w:rFonts w:eastAsiaTheme="minorHAnsi"/>
-          <w:b/>
-        </w:rPr>
-        <w:t>Estimates of Economic Loss Associated with Wetland Acreage Loss in the Canadian Prairie PHJV Landscapes, 2001 – 2011.</w:t>
+        <w:t>Table 7.  Estimates of Economic Loss Associated with Wetland Acreage Loss in the Canadian Prairie PHJV Landscapes, 2001 – 2011.</w:t>
       </w:r>
     </w:p>
     <w:p>
@@ -28324,13 +28263,8 @@
       </w:r>
       <w:r>
         <w:lastRenderedPageBreak/>
-        <w:t>will be to combine data from the US and Canada as we have showed in this study to predict Canadian wetland values</w:t>
-      </w:r>
-      <w:proofErr w:type="gramStart"/>
-      <w:r>
-        <w:t xml:space="preserve">.  </w:t>
-      </w:r>
-      <w:proofErr w:type="gramEnd"/>
+        <w:t xml:space="preserve">will be to combine data from the US and Canada as we have showed in this study to predict Canadian wetland values.  </w:t>
+      </w:r>
     </w:p>
     <w:p>
       <w:pPr>
@@ -28546,7 +28480,6 @@
       <w:r>
         <w:t xml:space="preserve"> </w:t>
       </w:r>
-      <w:proofErr w:type="gramStart"/>
       <w:r>
         <w:t xml:space="preserve">inferences  </w:t>
       </w:r>
@@ -28554,28 +28487,16 @@
         <w:t>T</w:t>
       </w:r>
       <w:r>
-        <w:t>herefore</w:t>
-      </w:r>
-      <w:proofErr w:type="gramEnd"/>
-      <w:r>
-        <w:t xml:space="preserve">, our results must be interpreted with this </w:t>
+        <w:t xml:space="preserve">herefore, our results must be interpreted with this </w:t>
       </w:r>
       <w:r>
         <w:t>caution.</w:t>
       </w:r>
       <w:r>
-        <w:t xml:space="preserve"> However, we make contributions to the wetland valuation literature by </w:t>
-      </w:r>
-      <w:proofErr w:type="gramStart"/>
-      <w:r>
-        <w:t xml:space="preserve">providing </w:t>
-      </w:r>
-      <w:r>
-        <w:t xml:space="preserve"> an</w:t>
-      </w:r>
-      <w:proofErr w:type="gramEnd"/>
-      <w:r>
-        <w:t xml:space="preserve"> approach</w:t>
+        <w:t xml:space="preserve"> However, we make contributions to the wetland valuation literature by providing </w:t>
+      </w:r>
+      <w:r>
+        <w:t xml:space="preserve"> an approach</w:t>
       </w:r>
       <w:r>
         <w:t xml:space="preserve"> to estimate wetland values and </w:t>
@@ -29648,23 +29569,7 @@
           <w:color w:val="222222"/>
           <w:shd w:val="clear" w:color="auto" w:fill="FFFFFF"/>
         </w:rPr>
-        <w:t xml:space="preserve">Johnston, R., Rosenberger, R., 2010. Methods, </w:t>
-      </w:r>
-      <w:proofErr w:type="gramStart"/>
-      <w:r>
-        <w:rPr>
-          <w:color w:val="222222"/>
-          <w:shd w:val="clear" w:color="auto" w:fill="FFFFFF"/>
-        </w:rPr>
-        <w:t>trends</w:t>
-      </w:r>
-      <w:proofErr w:type="gramEnd"/>
-      <w:r>
-        <w:rPr>
-          <w:color w:val="222222"/>
-          <w:shd w:val="clear" w:color="auto" w:fill="FFFFFF"/>
-        </w:rPr>
-        <w:t xml:space="preserve"> and controversies in contemporary benefit </w:t>
+        <w:t xml:space="preserve">Johnston, R., Rosenberger, R., 2010. Methods, trends and controversies in contemporary benefit </w:t>
       </w:r>
     </w:p>
     <w:p>
@@ -29714,15 +29619,7 @@
         </w:rPr>
       </w:pPr>
       <w:r>
-        <w:t>Kraus (2019)</w:t>
-      </w:r>
-      <w:proofErr w:type="gramStart"/>
-      <w:r>
-        <w:t xml:space="preserve">.  </w:t>
-      </w:r>
-      <w:proofErr w:type="gramEnd"/>
-      <w:r>
-        <w:t xml:space="preserve">A world without wetlands. https://www.natureconservancy.ca/en/blog/archive/a-world-without-wetlands.html. Accessed on May 20, 2020. </w:t>
+        <w:t xml:space="preserve">Kraus (2019).  A world without wetlands. https://www.natureconservancy.ca/en/blog/archive/a-world-without-wetlands.html. Accessed on May 20, 2020. </w:t>
       </w:r>
     </w:p>
     <w:p>
@@ -29825,23 +29722,7 @@
           <w:color w:val="222222"/>
           <w:shd w:val="clear" w:color="auto" w:fill="FFFFFF"/>
         </w:rPr>
-        <w:t xml:space="preserve">, S. (2008). How reliable are meta-analyses for international </w:t>
-      </w:r>
-      <w:proofErr w:type="gramStart"/>
-      <w:r>
-        <w:rPr>
-          <w:color w:val="222222"/>
-          <w:shd w:val="clear" w:color="auto" w:fill="FFFFFF"/>
-        </w:rPr>
-        <w:t>benefit</w:t>
-      </w:r>
-      <w:proofErr w:type="gramEnd"/>
-      <w:r>
-        <w:rPr>
-          <w:color w:val="222222"/>
-          <w:shd w:val="clear" w:color="auto" w:fill="FFFFFF"/>
-        </w:rPr>
-        <w:t xml:space="preserve"> </w:t>
+        <w:t xml:space="preserve">, S. (2008). How reliable are meta-analyses for international benefit </w:t>
       </w:r>
     </w:p>
     <w:p>
@@ -30664,27 +30545,7 @@
           <w:color w:val="222222"/>
           <w:shd w:val="clear" w:color="auto" w:fill="FFFFFF"/>
         </w:rPr>
-        <w:t>willingness-to-pay and willingness-to-</w:t>
-      </w:r>
-      <w:proofErr w:type="gramStart"/>
-      <w:r>
-        <w:rPr>
-          <w:i/>
-          <w:iCs/>
-          <w:color w:val="222222"/>
-          <w:shd w:val="clear" w:color="auto" w:fill="FFFFFF"/>
-        </w:rPr>
-        <w:t>accept</w:t>
-      </w:r>
-      <w:proofErr w:type="gramEnd"/>
-      <w:r>
-        <w:rPr>
-          <w:i/>
-          <w:iCs/>
-          <w:color w:val="222222"/>
-          <w:shd w:val="clear" w:color="auto" w:fill="FFFFFF"/>
-        </w:rPr>
-        <w:t xml:space="preserve"> for public goods</w:t>
+        <w:t>willingness-to-pay and willingness-to-accept for public goods</w:t>
       </w:r>
       <w:r>
         <w:rPr>
@@ -42654,24 +42515,15 @@
           <w:sz w:val="18"/>
           <w:szCs w:val="18"/>
         </w:rPr>
-        <w:t xml:space="preserve">Notes: BA is base wetland acreage; PA is policy wetland acreage; WTP is willingness to pay which is measured in C$ in the year of study per household per </w:t>
-      </w:r>
-      <w:proofErr w:type="gramStart"/>
+        <w:t>Notes: BA is base wetland acreage; PA is policy wetland acreage; WTP is willingness to pay which is measured in C$ in the year of study per household per year</w:t>
+      </w:r>
       <w:r>
         <w:rPr>
           <w:sz w:val="18"/>
           <w:szCs w:val="18"/>
         </w:rPr>
-        <w:t>year</w:t>
-      </w:r>
-      <w:r>
-        <w:rPr>
-          <w:sz w:val="18"/>
-          <w:szCs w:val="18"/>
-        </w:rPr>
         <w:t>;</w:t>
       </w:r>
-      <w:proofErr w:type="gramEnd"/>
     </w:p>
     <w:p>
       <w:pPr>
@@ -44544,21 +44396,12 @@
                 <w:szCs w:val="22"/>
               </w:rPr>
             </w:pPr>
-            <w:proofErr w:type="gramStart"/>
-            <w:r>
-              <w:rPr>
-                <w:sz w:val="22"/>
-                <w:szCs w:val="22"/>
-              </w:rPr>
-              <w:t>Log(</w:t>
-            </w:r>
-            <w:proofErr w:type="gramEnd"/>
-            <w:r>
-              <w:rPr>
-                <w:sz w:val="22"/>
-                <w:szCs w:val="22"/>
-              </w:rPr>
-              <w:t>Income)</w:t>
+            <w:r>
+              <w:rPr>
+                <w:sz w:val="22"/>
+                <w:szCs w:val="22"/>
+              </w:rPr>
+              <w:t>Log(Income)</w:t>
             </w:r>
           </w:p>
         </w:tc>
@@ -46046,23 +45889,7 @@
           <w:sz w:val="20"/>
           <w:szCs w:val="20"/>
         </w:rPr>
-        <w:t>**</w:t>
-      </w:r>
-      <w:proofErr w:type="gramStart"/>
-      <w:r>
-        <w:rPr>
-          <w:sz w:val="20"/>
-          <w:szCs w:val="20"/>
-        </w:rPr>
-        <w:t>*,*</w:t>
-      </w:r>
-      <w:proofErr w:type="gramEnd"/>
-      <w:r>
-        <w:rPr>
-          <w:sz w:val="20"/>
-          <w:szCs w:val="20"/>
-        </w:rPr>
-        <w:t>*,*denotes significance at 1%, 5% and 10%, respectively; WTP denotes willingness to pay.</w:t>
+        <w:t>***,**,*denotes significance at 1%, 5% and 10%, respectively; WTP denotes willingness to pay.</w:t>
       </w:r>
     </w:p>
     <w:p>
@@ -47231,21 +47058,12 @@
                 <w:szCs w:val="22"/>
               </w:rPr>
             </w:pPr>
-            <w:proofErr w:type="gramStart"/>
-            <w:r>
-              <w:rPr>
-                <w:sz w:val="22"/>
-                <w:szCs w:val="22"/>
-              </w:rPr>
-              <w:t>Log(</w:t>
-            </w:r>
-            <w:proofErr w:type="gramEnd"/>
-            <w:r>
-              <w:rPr>
-                <w:sz w:val="22"/>
-                <w:szCs w:val="22"/>
-              </w:rPr>
-              <w:t>Income)</w:t>
+            <w:r>
+              <w:rPr>
+                <w:sz w:val="22"/>
+                <w:szCs w:val="22"/>
+              </w:rPr>
+              <w:t>Log(Income)</w:t>
             </w:r>
           </w:p>
         </w:tc>
@@ -48389,23 +48207,7 @@
           <w:sz w:val="20"/>
           <w:szCs w:val="20"/>
         </w:rPr>
-        <w:t>**</w:t>
-      </w:r>
-      <w:proofErr w:type="gramStart"/>
-      <w:r>
-        <w:rPr>
-          <w:sz w:val="20"/>
-          <w:szCs w:val="20"/>
-        </w:rPr>
-        <w:t>*,*</w:t>
-      </w:r>
-      <w:proofErr w:type="gramEnd"/>
-      <w:r>
-        <w:rPr>
-          <w:sz w:val="20"/>
-          <w:szCs w:val="20"/>
-        </w:rPr>
-        <w:t>*,*denotes significance at 1%, 5% and 10%, respectively; WTP denotes willingness to pay.</w:t>
+        <w:t>***,**,*denotes significance at 1%, 5% and 10%, respectively; WTP denotes willingness to pay.</w:t>
       </w:r>
     </w:p>
     <w:p>
@@ -49641,21 +49443,12 @@
                 <w:szCs w:val="22"/>
               </w:rPr>
             </w:pPr>
-            <w:proofErr w:type="gramStart"/>
-            <w:r>
-              <w:rPr>
-                <w:sz w:val="22"/>
-                <w:szCs w:val="22"/>
-              </w:rPr>
-              <w:t>Log(</w:t>
-            </w:r>
-            <w:proofErr w:type="gramEnd"/>
-            <w:r>
-              <w:rPr>
-                <w:sz w:val="22"/>
-                <w:szCs w:val="22"/>
-              </w:rPr>
-              <w:t>Income)</w:t>
+            <w:r>
+              <w:rPr>
+                <w:sz w:val="22"/>
+                <w:szCs w:val="22"/>
+              </w:rPr>
+              <w:t>Log(Income)</w:t>
             </w:r>
           </w:p>
         </w:tc>
@@ -50656,23 +50449,7 @@
           <w:sz w:val="20"/>
           <w:szCs w:val="20"/>
         </w:rPr>
-        <w:t>**</w:t>
-      </w:r>
-      <w:proofErr w:type="gramStart"/>
-      <w:r>
-        <w:rPr>
-          <w:sz w:val="20"/>
-          <w:szCs w:val="20"/>
-        </w:rPr>
-        <w:t>*,*</w:t>
-      </w:r>
-      <w:proofErr w:type="gramEnd"/>
-      <w:r>
-        <w:rPr>
-          <w:sz w:val="20"/>
-          <w:szCs w:val="20"/>
-        </w:rPr>
-        <w:t>*,*denotes significance at 1%, 5% and 10%, respectively; WTP denotes willingness to pay.</w:t>
+        <w:t>***,**,*denotes significance at 1%, 5% and 10%, respectively; WTP denotes willingness to pay.</w:t>
       </w:r>
     </w:p>
     <w:p>
@@ -55722,15 +55499,7 @@
         </w:numPr>
       </w:pPr>
       <w:r>
-        <w:t xml:space="preserve">Is there </w:t>
-      </w:r>
-      <w:proofErr w:type="gramStart"/>
-      <w:r>
-        <w:t>a  difference</w:t>
-      </w:r>
-      <w:proofErr w:type="gramEnd"/>
-      <w:r>
-        <w:t xml:space="preserve"> between Can-US studies?</w:t>
+        <w:t>Is there a  difference between Can-US studies?</w:t>
       </w:r>
     </w:p>
     <w:p>
@@ -56355,12 +56124,10 @@
         <w:t xml:space="preserve"> and Models 1, 2 etc. Could the models be labeled A and B or something else different than other labels. I see that you use </w:t>
       </w:r>
       <w:proofErr w:type="spellStart"/>
-      <w:proofErr w:type="gramStart"/>
       <w:r>
         <w:t>a,b</w:t>
       </w:r>
       <w:proofErr w:type="spellEnd"/>
-      <w:proofErr w:type="gramEnd"/>
       <w:r>
         <w:t xml:space="preserve"> </w:t>
       </w:r>
@@ -56450,15 +56217,7 @@
         <w:annotationRef/>
       </w:r>
       <w:r>
-        <w:t xml:space="preserve">Can you include a table in appendix with the coefficient from model and the variable value used in the regression (obviously acreage will change, but all others will </w:t>
-      </w:r>
-      <w:proofErr w:type="gramStart"/>
-      <w:r>
-        <w:t>be same).</w:t>
-      </w:r>
-      <w:proofErr w:type="gramEnd"/>
-      <w:r>
-        <w:t xml:space="preserve"> This would help clarify.</w:t>
+        <w:t>Can you include a table in appendix with the coefficient from model and the variable value used in the regression (obviously acreage will change, but all others will be same). This would help clarify.</w:t>
       </w:r>
     </w:p>
   </w:comment>

</xml_diff>